<commit_message>
mejora de la documentación
seguida
</commit_message>
<xml_diff>
--- a/Proyecto-LXD-Oscar-Alvarez-Lucas.docx
+++ b/Proyecto-LXD-Oscar-Alvarez-Lucas.docx
@@ -6,6 +6,7 @@
       <w:sdtPr>
         <w:rPr>
           <w:color w:val="E84C22" w:themeColor="accent1"/>
+          <w:sz w:val="26"/>
         </w:rPr>
         <w:id w:val="-1985380001"/>
         <w:docPartObj>
@@ -16,7 +17,6 @@
       <w:sdtEndPr>
         <w:rPr>
           <w:color w:val="auto"/>
-          <w:sz w:val="26"/>
         </w:rPr>
       </w:sdtEndPr>
       <w:sdtContent>
@@ -522,6 +522,13 @@
     <w:p/>
     <w:sdt>
       <w:sdtPr>
+        <w:rPr>
+          <w:caps w:val="0"/>
+          <w:color w:val="auto"/>
+          <w:spacing w:val="0"/>
+          <w:sz w:val="26"/>
+          <w:szCs w:val="20"/>
+        </w:rPr>
         <w:id w:val="-1284568762"/>
         <w:docPartObj>
           <w:docPartGallery w:val="Table of Contents"/>
@@ -532,11 +539,6 @@
         <w:rPr>
           <w:b/>
           <w:bCs/>
-          <w:caps w:val="0"/>
-          <w:color w:val="auto"/>
-          <w:spacing w:val="0"/>
-          <w:sz w:val="26"/>
-          <w:szCs w:val="20"/>
         </w:rPr>
       </w:sdtEndPr>
       <w:sdtContent>
@@ -570,7 +572,7 @@
           <w:r>
             <w:fldChar w:fldCharType="separate"/>
           </w:r>
-          <w:hyperlink w:anchor="_Toc132221189" w:history="1">
+          <w:hyperlink w:anchor="_Toc133429330" w:history="1">
             <w:r>
               <w:rPr>
                 <w:rStyle w:val="Hipervnculo"/>
@@ -597,7 +599,7 @@
                 <w:noProof/>
                 <w:webHidden/>
               </w:rPr>
-              <w:instrText xml:space="preserve"> PAGEREF _Toc132221189 \h </w:instrText>
+              <w:instrText xml:space="preserve"> PAGEREF _Toc133429330 \h </w:instrText>
             </w:r>
             <w:r>
               <w:rPr>
@@ -617,7 +619,7 @@
                 <w:noProof/>
                 <w:webHidden/>
               </w:rPr>
-              <w:t>1</w:t>
+              <w:t>2</w:t>
             </w:r>
             <w:r>
               <w:rPr>
@@ -641,7 +643,7 @@
               <w:lang w:eastAsia="es-ES"/>
             </w:rPr>
           </w:pPr>
-          <w:hyperlink w:anchor="_Toc132221190" w:history="1">
+          <w:hyperlink w:anchor="_Toc133429331" w:history="1">
             <w:r>
               <w:rPr>
                 <w:rStyle w:val="Hipervnculo"/>
@@ -668,7 +670,7 @@
                 <w:noProof/>
                 <w:webHidden/>
               </w:rPr>
-              <w:instrText xml:space="preserve"> PAGEREF _Toc132221190 \h </w:instrText>
+              <w:instrText xml:space="preserve"> PAGEREF _Toc133429331 \h </w:instrText>
             </w:r>
             <w:r>
               <w:rPr>
@@ -688,7 +690,7 @@
                 <w:noProof/>
                 <w:webHidden/>
               </w:rPr>
-              <w:t>1</w:t>
+              <w:t>2</w:t>
             </w:r>
             <w:r>
               <w:rPr>
@@ -712,7 +714,7 @@
               <w:lang w:eastAsia="es-ES"/>
             </w:rPr>
           </w:pPr>
-          <w:hyperlink w:anchor="_Toc132221191" w:history="1">
+          <w:hyperlink w:anchor="_Toc133429332" w:history="1">
             <w:r>
               <w:rPr>
                 <w:rStyle w:val="Hipervnculo"/>
@@ -739,7 +741,7 @@
                 <w:noProof/>
                 <w:webHidden/>
               </w:rPr>
-              <w:instrText xml:space="preserve"> PAGEREF _Toc132221191 \h </w:instrText>
+              <w:instrText xml:space="preserve"> PAGEREF _Toc133429332 \h </w:instrText>
             </w:r>
             <w:r>
               <w:rPr>
@@ -759,7 +761,7 @@
                 <w:noProof/>
                 <w:webHidden/>
               </w:rPr>
-              <w:t>1</w:t>
+              <w:t>2</w:t>
             </w:r>
             <w:r>
               <w:rPr>
@@ -783,7 +785,7 @@
               <w:lang w:eastAsia="es-ES"/>
             </w:rPr>
           </w:pPr>
-          <w:hyperlink w:anchor="_Toc132221192" w:history="1">
+          <w:hyperlink w:anchor="_Toc133429333" w:history="1">
             <w:r>
               <w:rPr>
                 <w:rStyle w:val="Hipervnculo"/>
@@ -810,7 +812,7 @@
                 <w:noProof/>
                 <w:webHidden/>
               </w:rPr>
-              <w:instrText xml:space="preserve"> PAGEREF _Toc132221192 \h </w:instrText>
+              <w:instrText xml:space="preserve"> PAGEREF _Toc133429333 \h </w:instrText>
             </w:r>
             <w:r>
               <w:rPr>
@@ -830,7 +832,7 @@
                 <w:noProof/>
                 <w:webHidden/>
               </w:rPr>
-              <w:t>2</w:t>
+              <w:t>3</w:t>
             </w:r>
             <w:r>
               <w:rPr>
@@ -854,7 +856,7 @@
               <w:lang w:eastAsia="es-ES"/>
             </w:rPr>
           </w:pPr>
-          <w:hyperlink w:anchor="_Toc132221193" w:history="1">
+          <w:hyperlink w:anchor="_Toc133429334" w:history="1">
             <w:r>
               <w:rPr>
                 <w:rStyle w:val="Hipervnculo"/>
@@ -881,7 +883,7 @@
                 <w:noProof/>
                 <w:webHidden/>
               </w:rPr>
-              <w:instrText xml:space="preserve"> PAGEREF _Toc132221193 \h </w:instrText>
+              <w:instrText xml:space="preserve"> PAGEREF _Toc133429334 \h </w:instrText>
             </w:r>
             <w:r>
               <w:rPr>
@@ -901,7 +903,7 @@
                 <w:noProof/>
                 <w:webHidden/>
               </w:rPr>
-              <w:t>2</w:t>
+              <w:t>3</w:t>
             </w:r>
             <w:r>
               <w:rPr>
@@ -925,7 +927,7 @@
               <w:lang w:eastAsia="es-ES"/>
             </w:rPr>
           </w:pPr>
-          <w:hyperlink w:anchor="_Toc132221194" w:history="1">
+          <w:hyperlink w:anchor="_Toc133429335" w:history="1">
             <w:r>
               <w:rPr>
                 <w:rStyle w:val="Hipervnculo"/>
@@ -952,7 +954,7 @@
                 <w:noProof/>
                 <w:webHidden/>
               </w:rPr>
-              <w:instrText xml:space="preserve"> PAGEREF _Toc132221194 \h </w:instrText>
+              <w:instrText xml:space="preserve"> PAGEREF _Toc133429335 \h </w:instrText>
             </w:r>
             <w:r>
               <w:rPr>
@@ -972,7 +974,220 @@
                 <w:noProof/>
                 <w:webHidden/>
               </w:rPr>
-              <w:t>2</w:t>
+              <w:t>3</w:t>
+            </w:r>
+            <w:r>
+              <w:rPr>
+                <w:noProof/>
+                <w:webHidden/>
+              </w:rPr>
+              <w:fldChar w:fldCharType="end"/>
+            </w:r>
+          </w:hyperlink>
+        </w:p>
+        <w:p>
+          <w:pPr>
+            <w:pStyle w:val="TDC1"/>
+            <w:tabs>
+              <w:tab w:val="right" w:leader="dot" w:pos="8494"/>
+            </w:tabs>
+            <w:rPr>
+              <w:noProof/>
+              <w:sz w:val="22"/>
+              <w:szCs w:val="22"/>
+              <w:lang w:eastAsia="es-ES"/>
+            </w:rPr>
+          </w:pPr>
+          <w:hyperlink w:anchor="_Toc133429336" w:history="1">
+            <w:r>
+              <w:rPr>
+                <w:rStyle w:val="Hipervnculo"/>
+                <w:noProof/>
+              </w:rPr>
+              <w:t>Instalación del software LXC y LXD</w:t>
+            </w:r>
+            <w:r>
+              <w:rPr>
+                <w:noProof/>
+                <w:webHidden/>
+              </w:rPr>
+              <w:tab/>
+            </w:r>
+            <w:r>
+              <w:rPr>
+                <w:noProof/>
+                <w:webHidden/>
+              </w:rPr>
+              <w:fldChar w:fldCharType="begin"/>
+            </w:r>
+            <w:r>
+              <w:rPr>
+                <w:noProof/>
+                <w:webHidden/>
+              </w:rPr>
+              <w:instrText xml:space="preserve"> PAGEREF _Toc133429336 \h </w:instrText>
+            </w:r>
+            <w:r>
+              <w:rPr>
+                <w:noProof/>
+                <w:webHidden/>
+              </w:rPr>
+            </w:r>
+            <w:r>
+              <w:rPr>
+                <w:noProof/>
+                <w:webHidden/>
+              </w:rPr>
+              <w:fldChar w:fldCharType="separate"/>
+            </w:r>
+            <w:r>
+              <w:rPr>
+                <w:noProof/>
+                <w:webHidden/>
+              </w:rPr>
+              <w:t>3</w:t>
+            </w:r>
+            <w:r>
+              <w:rPr>
+                <w:noProof/>
+                <w:webHidden/>
+              </w:rPr>
+              <w:fldChar w:fldCharType="end"/>
+            </w:r>
+          </w:hyperlink>
+        </w:p>
+        <w:p>
+          <w:pPr>
+            <w:pStyle w:val="TDC1"/>
+            <w:tabs>
+              <w:tab w:val="right" w:leader="dot" w:pos="8494"/>
+            </w:tabs>
+            <w:rPr>
+              <w:noProof/>
+              <w:sz w:val="22"/>
+              <w:szCs w:val="22"/>
+              <w:lang w:eastAsia="es-ES"/>
+            </w:rPr>
+          </w:pPr>
+          <w:hyperlink w:anchor="_Toc133429337" w:history="1">
+            <w:r>
+              <w:rPr>
+                <w:rStyle w:val="Hipervnculo"/>
+                <w:noProof/>
+              </w:rPr>
+              <w:t>Gestión de las redes</w:t>
+            </w:r>
+            <w:r>
+              <w:rPr>
+                <w:noProof/>
+                <w:webHidden/>
+              </w:rPr>
+              <w:tab/>
+            </w:r>
+            <w:r>
+              <w:rPr>
+                <w:noProof/>
+                <w:webHidden/>
+              </w:rPr>
+              <w:fldChar w:fldCharType="begin"/>
+            </w:r>
+            <w:r>
+              <w:rPr>
+                <w:noProof/>
+                <w:webHidden/>
+              </w:rPr>
+              <w:instrText xml:space="preserve"> PAGEREF _Toc133429337 \h </w:instrText>
+            </w:r>
+            <w:r>
+              <w:rPr>
+                <w:noProof/>
+                <w:webHidden/>
+              </w:rPr>
+            </w:r>
+            <w:r>
+              <w:rPr>
+                <w:noProof/>
+                <w:webHidden/>
+              </w:rPr>
+              <w:fldChar w:fldCharType="separate"/>
+            </w:r>
+            <w:r>
+              <w:rPr>
+                <w:noProof/>
+                <w:webHidden/>
+              </w:rPr>
+              <w:t>6</w:t>
+            </w:r>
+            <w:r>
+              <w:rPr>
+                <w:noProof/>
+                <w:webHidden/>
+              </w:rPr>
+              <w:fldChar w:fldCharType="end"/>
+            </w:r>
+          </w:hyperlink>
+        </w:p>
+        <w:p>
+          <w:pPr>
+            <w:pStyle w:val="TDC1"/>
+            <w:tabs>
+              <w:tab w:val="right" w:leader="dot" w:pos="8494"/>
+            </w:tabs>
+            <w:rPr>
+              <w:noProof/>
+              <w:sz w:val="22"/>
+              <w:szCs w:val="22"/>
+              <w:lang w:eastAsia="es-ES"/>
+            </w:rPr>
+          </w:pPr>
+          <w:hyperlink w:anchor="_Toc133429338" w:history="1">
+            <w:r>
+              <w:rPr>
+                <w:rStyle w:val="Hipervnculo"/>
+                <w:noProof/>
+              </w:rPr>
+              <w:t>Bibliografía</w:t>
+            </w:r>
+            <w:r>
+              <w:rPr>
+                <w:noProof/>
+                <w:webHidden/>
+              </w:rPr>
+              <w:tab/>
+            </w:r>
+            <w:r>
+              <w:rPr>
+                <w:noProof/>
+                <w:webHidden/>
+              </w:rPr>
+              <w:fldChar w:fldCharType="begin"/>
+            </w:r>
+            <w:r>
+              <w:rPr>
+                <w:noProof/>
+                <w:webHidden/>
+              </w:rPr>
+              <w:instrText xml:space="preserve"> PAGEREF _Toc133429338 \h </w:instrText>
+            </w:r>
+            <w:r>
+              <w:rPr>
+                <w:noProof/>
+                <w:webHidden/>
+              </w:rPr>
+            </w:r>
+            <w:r>
+              <w:rPr>
+                <w:noProof/>
+                <w:webHidden/>
+              </w:rPr>
+              <w:fldChar w:fldCharType="separate"/>
+            </w:r>
+            <w:r>
+              <w:rPr>
+                <w:noProof/>
+                <w:webHidden/>
+              </w:rPr>
+              <w:t>6</w:t>
             </w:r>
             <w:r>
               <w:rPr>
@@ -1016,9 +1231,8 @@
         <w:pStyle w:val="Ttulo1"/>
       </w:pPr>
       <w:bookmarkStart w:id="0" w:name="_Toc132221168"/>
-      <w:bookmarkStart w:id="1" w:name="_Toc132221189"/>
-      <w:r>
-        <w:lastRenderedPageBreak/>
+      <w:bookmarkStart w:id="1" w:name="_Toc133429330"/>
+      <w:r>
         <w:t>Introducción</w:t>
       </w:r>
       <w:bookmarkEnd w:id="0"/>
@@ -1029,7 +1243,7 @@
         <w:pStyle w:val="Ttulo2"/>
       </w:pPr>
       <w:bookmarkStart w:id="2" w:name="_Toc132221169"/>
-      <w:bookmarkStart w:id="3" w:name="_Toc132221190"/>
+      <w:bookmarkStart w:id="3" w:name="_Toc133429331"/>
       <w:r>
         <w:t>¿En qué consiste LXD?</w:t>
       </w:r>
@@ -1056,7 +1270,7 @@
         <w:pStyle w:val="Ttulo2"/>
       </w:pPr>
       <w:bookmarkStart w:id="4" w:name="_Toc132221170"/>
-      <w:bookmarkStart w:id="5" w:name="_Toc132221191"/>
+      <w:bookmarkStart w:id="5" w:name="_Toc133429332"/>
       <w:r>
         <w:t>Características de LXD</w:t>
       </w:r>
@@ -1138,11 +1352,14 @@
         </w:numPr>
       </w:pPr>
       <w:r>
-        <w:t xml:space="preserve">Admite varios </w:t>
+        <w:t>Admite varios back</w:t>
+      </w:r>
+      <w:r>
+        <w:t xml:space="preserve">- </w:t>
       </w:r>
       <w:proofErr w:type="spellStart"/>
       <w:r>
-        <w:t>backends</w:t>
+        <w:t>ends</w:t>
       </w:r>
       <w:proofErr w:type="spellEnd"/>
       <w:r>
@@ -1170,6 +1387,7 @@
         </w:numPr>
       </w:pPr>
       <w:r>
+        <w:lastRenderedPageBreak/>
         <w:t>Los contenedores que se crean tienen acceso a dispositivos USB, GPU y medios de almacenamiento masivo siempre y cuando la configuración lo permita.</w:t>
       </w:r>
     </w:p>
@@ -1178,9 +1396,8 @@
         <w:pStyle w:val="Ttulo2"/>
       </w:pPr>
       <w:bookmarkStart w:id="6" w:name="_Toc132221171"/>
-      <w:bookmarkStart w:id="7" w:name="_Toc132221192"/>
-      <w:r>
-        <w:lastRenderedPageBreak/>
+      <w:bookmarkStart w:id="7" w:name="_Toc133429333"/>
+      <w:r>
         <w:t>Ventajas e inconvenientes de usar LXD</w:t>
       </w:r>
       <w:bookmarkEnd w:id="6"/>
@@ -1196,7 +1413,7 @@
         <w:pStyle w:val="Ttulo3"/>
       </w:pPr>
       <w:bookmarkStart w:id="8" w:name="_Toc132221172"/>
-      <w:bookmarkStart w:id="9" w:name="_Toc132221193"/>
+      <w:bookmarkStart w:id="9" w:name="_Toc133429334"/>
       <w:r>
         <w:t>Ventajas</w:t>
       </w:r>
@@ -1218,7 +1435,7 @@
         <w:pStyle w:val="Ttulo3"/>
       </w:pPr>
       <w:bookmarkStart w:id="10" w:name="_Toc132221173"/>
-      <w:bookmarkStart w:id="11" w:name="_Toc132221194"/>
+      <w:bookmarkStart w:id="11" w:name="_Toc133429335"/>
       <w:r>
         <w:t>Desventajas</w:t>
       </w:r>
@@ -1230,8 +1447,730 @@
         <w:t>La única y grave desventaja que veo de este software de virtualización de contenedores y máquinas virtuales es la incapacidad de poder virtualizar sistemas Windows, por lo cual se cierra mucho el abanico de posibilidades a solo sistemas Linux.</w:t>
       </w:r>
     </w:p>
+    <w:p>
+      <w:pPr>
+        <w:pStyle w:val="Ttulo1"/>
+      </w:pPr>
+      <w:bookmarkStart w:id="12" w:name="_Toc133429336"/>
+      <w:r>
+        <w:t xml:space="preserve">Instalación del software </w:t>
+      </w:r>
+      <w:r>
+        <w:t>LXC y LXD</w:t>
+      </w:r>
+      <w:bookmarkEnd w:id="12"/>
+    </w:p>
+    <w:p>
+      <w:r>
+        <w:t>Lo primero que vamos a tener que hacer para poder instalar nuestro software va a ser actualizar los repositorios.</w:t>
+      </w:r>
+      <w:r>
+        <w:t xml:space="preserve"> Con las ordenes </w:t>
+      </w:r>
+      <w:proofErr w:type="spellStart"/>
+      <w:r>
+        <w:t>apt</w:t>
+      </w:r>
+      <w:proofErr w:type="spellEnd"/>
+      <w:r>
+        <w:t xml:space="preserve"> </w:t>
+      </w:r>
+      <w:proofErr w:type="spellStart"/>
+      <w:r>
+        <w:t>upgrade</w:t>
+      </w:r>
+      <w:proofErr w:type="spellEnd"/>
+      <w:r>
+        <w:t xml:space="preserve"> y </w:t>
+      </w:r>
+      <w:proofErr w:type="spellStart"/>
+      <w:r>
+        <w:t>apt</w:t>
+      </w:r>
+      <w:proofErr w:type="spellEnd"/>
+      <w:r>
+        <w:t xml:space="preserve"> update</w:t>
+      </w:r>
+    </w:p>
+    <w:p>
+      <w:r>
+        <w:rPr>
+          <w:noProof/>
+        </w:rPr>
+        <w:lastRenderedPageBreak/>
+        <w:drawing>
+          <wp:inline distT="0" distB="0" distL="0" distR="0" wp14:anchorId="440A8B0C" wp14:editId="2833046F">
+            <wp:extent cx="5400040" cy="2056765"/>
+            <wp:effectExtent l="0" t="0" r="0" b="635"/>
+            <wp:docPr id="1" name="Imagen 1"/>
+            <wp:cNvGraphicFramePr>
+              <a:graphicFrameLocks xmlns:a="http://schemas.openxmlformats.org/drawingml/2006/main" noChangeAspect="1"/>
+            </wp:cNvGraphicFramePr>
+            <a:graphic xmlns:a="http://schemas.openxmlformats.org/drawingml/2006/main">
+              <a:graphicData uri="http://schemas.openxmlformats.org/drawingml/2006/picture">
+                <pic:pic xmlns:pic="http://schemas.openxmlformats.org/drawingml/2006/picture">
+                  <pic:nvPicPr>
+                    <pic:cNvPr id="1" name=""/>
+                    <pic:cNvPicPr/>
+                  </pic:nvPicPr>
+                  <pic:blipFill>
+                    <a:blip r:embed="rId11"/>
+                    <a:stretch>
+                      <a:fillRect/>
+                    </a:stretch>
+                  </pic:blipFill>
+                  <pic:spPr>
+                    <a:xfrm>
+                      <a:off x="0" y="0"/>
+                      <a:ext cx="5400040" cy="2056765"/>
+                    </a:xfrm>
+                    <a:prstGeom prst="rect">
+                      <a:avLst/>
+                    </a:prstGeom>
+                  </pic:spPr>
+                </pic:pic>
+              </a:graphicData>
+            </a:graphic>
+          </wp:inline>
+        </w:drawing>
+      </w:r>
+    </w:p>
+    <w:p>
+      <w:r>
+        <w:t>Ahora vamos a instalar lo necesario para poder instalar LXC y LXD, para ello vamos a instalar “</w:t>
+      </w:r>
+      <w:proofErr w:type="spellStart"/>
+      <w:r>
+        <w:t>snap</w:t>
+      </w:r>
+      <w:proofErr w:type="spellEnd"/>
+      <w:r>
+        <w:t>”, una utilidad para empezar nuestra instalación de LXD y LXC.</w:t>
+      </w:r>
+    </w:p>
+    <w:p>
+      <w:r>
+        <w:rPr>
+          <w:noProof/>
+        </w:rPr>
+        <w:drawing>
+          <wp:inline distT="0" distB="0" distL="0" distR="0" wp14:anchorId="270E5D59" wp14:editId="4F4F49FF">
+            <wp:extent cx="5400040" cy="2461260"/>
+            <wp:effectExtent l="0" t="0" r="0" b="0"/>
+            <wp:docPr id="2" name="Imagen 2"/>
+            <wp:cNvGraphicFramePr>
+              <a:graphicFrameLocks xmlns:a="http://schemas.openxmlformats.org/drawingml/2006/main" noChangeAspect="1"/>
+            </wp:cNvGraphicFramePr>
+            <a:graphic xmlns:a="http://schemas.openxmlformats.org/drawingml/2006/main">
+              <a:graphicData uri="http://schemas.openxmlformats.org/drawingml/2006/picture">
+                <pic:pic xmlns:pic="http://schemas.openxmlformats.org/drawingml/2006/picture">
+                  <pic:nvPicPr>
+                    <pic:cNvPr id="1" name=""/>
+                    <pic:cNvPicPr/>
+                  </pic:nvPicPr>
+                  <pic:blipFill>
+                    <a:blip r:embed="rId12"/>
+                    <a:stretch>
+                      <a:fillRect/>
+                    </a:stretch>
+                  </pic:blipFill>
+                  <pic:spPr>
+                    <a:xfrm>
+                      <a:off x="0" y="0"/>
+                      <a:ext cx="5400040" cy="2461260"/>
+                    </a:xfrm>
+                    <a:prstGeom prst="rect">
+                      <a:avLst/>
+                    </a:prstGeom>
+                  </pic:spPr>
+                </pic:pic>
+              </a:graphicData>
+            </a:graphic>
+          </wp:inline>
+        </w:drawing>
+      </w:r>
+    </w:p>
+    <w:p>
+      <w:r>
+        <w:t>Tambien su servicio</w:t>
+      </w:r>
+    </w:p>
+    <w:p>
+      <w:r>
+        <w:rPr>
+          <w:noProof/>
+        </w:rPr>
+        <w:drawing>
+          <wp:inline distT="0" distB="0" distL="0" distR="0" wp14:anchorId="1A1D6325" wp14:editId="27D585EE">
+            <wp:extent cx="5400040" cy="1643380"/>
+            <wp:effectExtent l="0" t="0" r="0" b="0"/>
+            <wp:docPr id="3" name="Imagen 3"/>
+            <wp:cNvGraphicFramePr>
+              <a:graphicFrameLocks xmlns:a="http://schemas.openxmlformats.org/drawingml/2006/main" noChangeAspect="1"/>
+            </wp:cNvGraphicFramePr>
+            <a:graphic xmlns:a="http://schemas.openxmlformats.org/drawingml/2006/main">
+              <a:graphicData uri="http://schemas.openxmlformats.org/drawingml/2006/picture">
+                <pic:pic xmlns:pic="http://schemas.openxmlformats.org/drawingml/2006/picture">
+                  <pic:nvPicPr>
+                    <pic:cNvPr id="1" name=""/>
+                    <pic:cNvPicPr/>
+                  </pic:nvPicPr>
+                  <pic:blipFill>
+                    <a:blip r:embed="rId13"/>
+                    <a:stretch>
+                      <a:fillRect/>
+                    </a:stretch>
+                  </pic:blipFill>
+                  <pic:spPr>
+                    <a:xfrm>
+                      <a:off x="0" y="0"/>
+                      <a:ext cx="5400040" cy="1643380"/>
+                    </a:xfrm>
+                    <a:prstGeom prst="rect">
+                      <a:avLst/>
+                    </a:prstGeom>
+                  </pic:spPr>
+                </pic:pic>
+              </a:graphicData>
+            </a:graphic>
+          </wp:inline>
+        </w:drawing>
+      </w:r>
+    </w:p>
+    <w:p>
+      <w:r>
+        <w:t xml:space="preserve">Si hacemos un </w:t>
+      </w:r>
+      <w:proofErr w:type="spellStart"/>
+      <w:r>
+        <w:t>snap</w:t>
+      </w:r>
+      <w:proofErr w:type="spellEnd"/>
+      <w:r>
+        <w:t xml:space="preserve"> </w:t>
+      </w:r>
+      <w:proofErr w:type="spellStart"/>
+      <w:r>
+        <w:t>list</w:t>
+      </w:r>
+      <w:proofErr w:type="spellEnd"/>
+      <w:r>
+        <w:t xml:space="preserve"> de lo que tenemos instalados, por defecto en debian 11 no viene ningún </w:t>
+      </w:r>
+      <w:proofErr w:type="spellStart"/>
+      <w:r>
+        <w:t>snap</w:t>
+      </w:r>
+      <w:proofErr w:type="spellEnd"/>
+      <w:r>
+        <w:t xml:space="preserve"> instalado, así que instalaremos el </w:t>
+      </w:r>
+      <w:proofErr w:type="spellStart"/>
+      <w:r>
+        <w:t>core</w:t>
+      </w:r>
+      <w:proofErr w:type="spellEnd"/>
+      <w:r>
+        <w:t>.</w:t>
+      </w:r>
+    </w:p>
+    <w:p>
+      <w:r>
+        <w:rPr>
+          <w:noProof/>
+        </w:rPr>
+        <w:lastRenderedPageBreak/>
+        <w:drawing>
+          <wp:inline distT="0" distB="0" distL="0" distR="0" wp14:anchorId="1FB4096D" wp14:editId="5E8E1985">
+            <wp:extent cx="5400040" cy="581025"/>
+            <wp:effectExtent l="0" t="0" r="0" b="9525"/>
+            <wp:docPr id="4" name="Imagen 4"/>
+            <wp:cNvGraphicFramePr>
+              <a:graphicFrameLocks xmlns:a="http://schemas.openxmlformats.org/drawingml/2006/main" noChangeAspect="1"/>
+            </wp:cNvGraphicFramePr>
+            <a:graphic xmlns:a="http://schemas.openxmlformats.org/drawingml/2006/main">
+              <a:graphicData uri="http://schemas.openxmlformats.org/drawingml/2006/picture">
+                <pic:pic xmlns:pic="http://schemas.openxmlformats.org/drawingml/2006/picture">
+                  <pic:nvPicPr>
+                    <pic:cNvPr id="1" name=""/>
+                    <pic:cNvPicPr/>
+                  </pic:nvPicPr>
+                  <pic:blipFill>
+                    <a:blip r:embed="rId14"/>
+                    <a:stretch>
+                      <a:fillRect/>
+                    </a:stretch>
+                  </pic:blipFill>
+                  <pic:spPr>
+                    <a:xfrm>
+                      <a:off x="0" y="0"/>
+                      <a:ext cx="5400040" cy="581025"/>
+                    </a:xfrm>
+                    <a:prstGeom prst="rect">
+                      <a:avLst/>
+                    </a:prstGeom>
+                  </pic:spPr>
+                </pic:pic>
+              </a:graphicData>
+            </a:graphic>
+          </wp:inline>
+        </w:drawing>
+      </w:r>
+    </w:p>
+    <w:p>
+      <w:r>
+        <w:t xml:space="preserve">Una vez que tenemos el </w:t>
+      </w:r>
+      <w:proofErr w:type="spellStart"/>
+      <w:r>
+        <w:t>core</w:t>
+      </w:r>
+      <w:proofErr w:type="spellEnd"/>
+      <w:r>
+        <w:t xml:space="preserve"> instalado nos va a pedir que hagamos log </w:t>
+      </w:r>
+      <w:proofErr w:type="spellStart"/>
+      <w:r>
+        <w:t>out</w:t>
+      </w:r>
+      <w:proofErr w:type="spellEnd"/>
+      <w:r>
+        <w:t xml:space="preserve"> y log in para que se añada al </w:t>
+      </w:r>
+      <w:proofErr w:type="spellStart"/>
+      <w:r>
+        <w:t>path</w:t>
+      </w:r>
+      <w:proofErr w:type="spellEnd"/>
+      <w:r>
+        <w:t xml:space="preserve"> el /</w:t>
+      </w:r>
+      <w:proofErr w:type="spellStart"/>
+      <w:r>
+        <w:t>snap</w:t>
+      </w:r>
+      <w:proofErr w:type="spellEnd"/>
+      <w:r>
+        <w:t>/</w:t>
+      </w:r>
+      <w:proofErr w:type="spellStart"/>
+      <w:r>
+        <w:t>bin</w:t>
+      </w:r>
+      <w:proofErr w:type="spellEnd"/>
+    </w:p>
+    <w:p>
+      <w:r>
+        <w:rPr>
+          <w:noProof/>
+        </w:rPr>
+        <w:drawing>
+          <wp:inline distT="0" distB="0" distL="0" distR="0" wp14:anchorId="00073FCC" wp14:editId="3D8E8FFA">
+            <wp:extent cx="5400040" cy="691515"/>
+            <wp:effectExtent l="0" t="0" r="0" b="0"/>
+            <wp:docPr id="5" name="Imagen 5"/>
+            <wp:cNvGraphicFramePr>
+              <a:graphicFrameLocks xmlns:a="http://schemas.openxmlformats.org/drawingml/2006/main" noChangeAspect="1"/>
+            </wp:cNvGraphicFramePr>
+            <a:graphic xmlns:a="http://schemas.openxmlformats.org/drawingml/2006/main">
+              <a:graphicData uri="http://schemas.openxmlformats.org/drawingml/2006/picture">
+                <pic:pic xmlns:pic="http://schemas.openxmlformats.org/drawingml/2006/picture">
+                  <pic:nvPicPr>
+                    <pic:cNvPr id="1" name=""/>
+                    <pic:cNvPicPr/>
+                  </pic:nvPicPr>
+                  <pic:blipFill>
+                    <a:blip r:embed="rId15"/>
+                    <a:stretch>
+                      <a:fillRect/>
+                    </a:stretch>
+                  </pic:blipFill>
+                  <pic:spPr>
+                    <a:xfrm>
+                      <a:off x="0" y="0"/>
+                      <a:ext cx="5400040" cy="691515"/>
+                    </a:xfrm>
+                    <a:prstGeom prst="rect">
+                      <a:avLst/>
+                    </a:prstGeom>
+                  </pic:spPr>
+                </pic:pic>
+              </a:graphicData>
+            </a:graphic>
+          </wp:inline>
+        </w:drawing>
+      </w:r>
+    </w:p>
+    <w:p>
+      <w:r>
+        <w:t>Simplemente le hacemos caso y cerramos sesión e iniciamos sesión.</w:t>
+      </w:r>
+    </w:p>
+    <w:p>
+      <w:r>
+        <w:t xml:space="preserve">Ahora vamos a instalar el software LXC haciendo </w:t>
+      </w:r>
+      <w:proofErr w:type="spellStart"/>
+      <w:r>
+        <w:t>apt</w:t>
+      </w:r>
+      <w:proofErr w:type="spellEnd"/>
+      <w:r>
+        <w:t xml:space="preserve"> </w:t>
+      </w:r>
+      <w:proofErr w:type="spellStart"/>
+      <w:r>
+        <w:t>install</w:t>
+      </w:r>
+      <w:proofErr w:type="spellEnd"/>
+      <w:r>
+        <w:t xml:space="preserve"> </w:t>
+      </w:r>
+      <w:proofErr w:type="spellStart"/>
+      <w:r>
+        <w:t>lxc</w:t>
+      </w:r>
+      <w:proofErr w:type="spellEnd"/>
+      <w:r>
+        <w:t>.</w:t>
+      </w:r>
+    </w:p>
+    <w:p>
+      <w:r>
+        <w:rPr>
+          <w:noProof/>
+        </w:rPr>
+        <w:drawing>
+          <wp:inline distT="0" distB="0" distL="0" distR="0" wp14:anchorId="2A82FDC3" wp14:editId="7E4DF156">
+            <wp:extent cx="4419600" cy="638175"/>
+            <wp:effectExtent l="0" t="0" r="0" b="9525"/>
+            <wp:docPr id="7" name="Imagen 7"/>
+            <wp:cNvGraphicFramePr>
+              <a:graphicFrameLocks xmlns:a="http://schemas.openxmlformats.org/drawingml/2006/main" noChangeAspect="1"/>
+            </wp:cNvGraphicFramePr>
+            <a:graphic xmlns:a="http://schemas.openxmlformats.org/drawingml/2006/main">
+              <a:graphicData uri="http://schemas.openxmlformats.org/drawingml/2006/picture">
+                <pic:pic xmlns:pic="http://schemas.openxmlformats.org/drawingml/2006/picture">
+                  <pic:nvPicPr>
+                    <pic:cNvPr id="1" name=""/>
+                    <pic:cNvPicPr/>
+                  </pic:nvPicPr>
+                  <pic:blipFill>
+                    <a:blip r:embed="rId16"/>
+                    <a:stretch>
+                      <a:fillRect/>
+                    </a:stretch>
+                  </pic:blipFill>
+                  <pic:spPr>
+                    <a:xfrm>
+                      <a:off x="0" y="0"/>
+                      <a:ext cx="4419600" cy="638175"/>
+                    </a:xfrm>
+                    <a:prstGeom prst="rect">
+                      <a:avLst/>
+                    </a:prstGeom>
+                  </pic:spPr>
+                </pic:pic>
+              </a:graphicData>
+            </a:graphic>
+          </wp:inline>
+        </w:drawing>
+      </w:r>
+    </w:p>
+    <w:p>
+      <w:r>
+        <w:t xml:space="preserve">Una vez instalado, usaremos </w:t>
+      </w:r>
+      <w:proofErr w:type="spellStart"/>
+      <w:r>
+        <w:t>snap</w:t>
+      </w:r>
+      <w:proofErr w:type="spellEnd"/>
+      <w:r>
+        <w:t xml:space="preserve"> para instalar LXD</w:t>
+      </w:r>
+    </w:p>
+    <w:p>
+      <w:r>
+        <w:rPr>
+          <w:noProof/>
+        </w:rPr>
+        <w:drawing>
+          <wp:inline distT="0" distB="0" distL="0" distR="0" wp14:anchorId="77C5ED67" wp14:editId="6842DBA9">
+            <wp:extent cx="5400040" cy="1342390"/>
+            <wp:effectExtent l="0" t="0" r="0" b="0"/>
+            <wp:docPr id="8" name="Imagen 8"/>
+            <wp:cNvGraphicFramePr>
+              <a:graphicFrameLocks xmlns:a="http://schemas.openxmlformats.org/drawingml/2006/main" noChangeAspect="1"/>
+            </wp:cNvGraphicFramePr>
+            <a:graphic xmlns:a="http://schemas.openxmlformats.org/drawingml/2006/main">
+              <a:graphicData uri="http://schemas.openxmlformats.org/drawingml/2006/picture">
+                <pic:pic xmlns:pic="http://schemas.openxmlformats.org/drawingml/2006/picture">
+                  <pic:nvPicPr>
+                    <pic:cNvPr id="1" name=""/>
+                    <pic:cNvPicPr/>
+                  </pic:nvPicPr>
+                  <pic:blipFill>
+                    <a:blip r:embed="rId17"/>
+                    <a:stretch>
+                      <a:fillRect/>
+                    </a:stretch>
+                  </pic:blipFill>
+                  <pic:spPr>
+                    <a:xfrm>
+                      <a:off x="0" y="0"/>
+                      <a:ext cx="5400040" cy="1342390"/>
+                    </a:xfrm>
+                    <a:prstGeom prst="rect">
+                      <a:avLst/>
+                    </a:prstGeom>
+                  </pic:spPr>
+                </pic:pic>
+              </a:graphicData>
+            </a:graphic>
+          </wp:inline>
+        </w:drawing>
+      </w:r>
+    </w:p>
+    <w:p>
+      <w:r>
+        <w:t xml:space="preserve">Te instala los paquetes core20 y core22 cuando se instala </w:t>
+      </w:r>
+      <w:proofErr w:type="spellStart"/>
+      <w:r>
+        <w:t>lxd</w:t>
+      </w:r>
+      <w:proofErr w:type="spellEnd"/>
+      <w:r>
+        <w:t>.</w:t>
+      </w:r>
+    </w:p>
+    <w:p>
+      <w:r>
+        <w:t xml:space="preserve">Antes de empezar a trabajar con LXD nos hace falta meter el usuario al grupo LXD, meteré a los 2 tanto a mi usuario normal como a </w:t>
+      </w:r>
+      <w:proofErr w:type="spellStart"/>
+      <w:r>
+        <w:t>root</w:t>
+      </w:r>
+      <w:proofErr w:type="spellEnd"/>
+      <w:r>
+        <w:t>.</w:t>
+      </w:r>
+    </w:p>
+    <w:p>
+      <w:r>
+        <w:rPr>
+          <w:noProof/>
+        </w:rPr>
+        <w:drawing>
+          <wp:inline distT="0" distB="0" distL="0" distR="0" wp14:anchorId="6966228D" wp14:editId="0E4859DC">
+            <wp:extent cx="4267200" cy="1609725"/>
+            <wp:effectExtent l="0" t="0" r="0" b="9525"/>
+            <wp:docPr id="9" name="Imagen 9"/>
+            <wp:cNvGraphicFramePr>
+              <a:graphicFrameLocks xmlns:a="http://schemas.openxmlformats.org/drawingml/2006/main" noChangeAspect="1"/>
+            </wp:cNvGraphicFramePr>
+            <a:graphic xmlns:a="http://schemas.openxmlformats.org/drawingml/2006/main">
+              <a:graphicData uri="http://schemas.openxmlformats.org/drawingml/2006/picture">
+                <pic:pic xmlns:pic="http://schemas.openxmlformats.org/drawingml/2006/picture">
+                  <pic:nvPicPr>
+                    <pic:cNvPr id="1" name=""/>
+                    <pic:cNvPicPr/>
+                  </pic:nvPicPr>
+                  <pic:blipFill>
+                    <a:blip r:embed="rId18"/>
+                    <a:stretch>
+                      <a:fillRect/>
+                    </a:stretch>
+                  </pic:blipFill>
+                  <pic:spPr>
+                    <a:xfrm>
+                      <a:off x="0" y="0"/>
+                      <a:ext cx="4267200" cy="1609725"/>
+                    </a:xfrm>
+                    <a:prstGeom prst="rect">
+                      <a:avLst/>
+                    </a:prstGeom>
+                  </pic:spPr>
+                </pic:pic>
+              </a:graphicData>
+            </a:graphic>
+          </wp:inline>
+        </w:drawing>
+      </w:r>
+    </w:p>
+    <w:p>
+      <w:r>
+        <w:t>Una vez que tenemos a los usuarios dentro del grupo ya podemos inicializar el software.</w:t>
+      </w:r>
+    </w:p>
+    <w:p>
+      <w:r>
+        <w:rPr>
+          <w:noProof/>
+        </w:rPr>
+        <w:lastRenderedPageBreak/>
+        <w:drawing>
+          <wp:inline distT="0" distB="0" distL="0" distR="0" wp14:anchorId="6F197962" wp14:editId="5E1EAB78">
+            <wp:extent cx="5400040" cy="1727200"/>
+            <wp:effectExtent l="0" t="0" r="0" b="6350"/>
+            <wp:docPr id="10" name="Imagen 10"/>
+            <wp:cNvGraphicFramePr>
+              <a:graphicFrameLocks xmlns:a="http://schemas.openxmlformats.org/drawingml/2006/main" noChangeAspect="1"/>
+            </wp:cNvGraphicFramePr>
+            <a:graphic xmlns:a="http://schemas.openxmlformats.org/drawingml/2006/main">
+              <a:graphicData uri="http://schemas.openxmlformats.org/drawingml/2006/picture">
+                <pic:pic xmlns:pic="http://schemas.openxmlformats.org/drawingml/2006/picture">
+                  <pic:nvPicPr>
+                    <pic:cNvPr id="1" name=""/>
+                    <pic:cNvPicPr/>
+                  </pic:nvPicPr>
+                  <pic:blipFill>
+                    <a:blip r:embed="rId19"/>
+                    <a:stretch>
+                      <a:fillRect/>
+                    </a:stretch>
+                  </pic:blipFill>
+                  <pic:spPr>
+                    <a:xfrm>
+                      <a:off x="0" y="0"/>
+                      <a:ext cx="5400040" cy="1727200"/>
+                    </a:xfrm>
+                    <a:prstGeom prst="rect">
+                      <a:avLst/>
+                    </a:prstGeom>
+                  </pic:spPr>
+                </pic:pic>
+              </a:graphicData>
+            </a:graphic>
+          </wp:inline>
+        </w:drawing>
+      </w:r>
+    </w:p>
+    <w:p>
+      <w:pPr>
+        <w:pStyle w:val="Ttulo1"/>
+      </w:pPr>
+      <w:bookmarkStart w:id="13" w:name="_Toc133429337"/>
+      <w:r>
+        <w:t>Gestión de las redes</w:t>
+      </w:r>
+      <w:bookmarkEnd w:id="13"/>
+    </w:p>
+    <w:p>
+      <w:r>
+        <w:t>LXD por defecto te crea una red a la cual irán conectadas las instancias</w:t>
+      </w:r>
+    </w:p>
+    <w:p>
+      <w:r>
+        <w:rPr>
+          <w:noProof/>
+        </w:rPr>
+        <w:drawing>
+          <wp:inline distT="0" distB="0" distL="0" distR="0" wp14:anchorId="485462FF" wp14:editId="4F9B9F62">
+            <wp:extent cx="5400040" cy="792480"/>
+            <wp:effectExtent l="0" t="0" r="0" b="7620"/>
+            <wp:docPr id="12" name="Imagen 12"/>
+            <wp:cNvGraphicFramePr>
+              <a:graphicFrameLocks xmlns:a="http://schemas.openxmlformats.org/drawingml/2006/main" noChangeAspect="1"/>
+            </wp:cNvGraphicFramePr>
+            <a:graphic xmlns:a="http://schemas.openxmlformats.org/drawingml/2006/main">
+              <a:graphicData uri="http://schemas.openxmlformats.org/drawingml/2006/picture">
+                <pic:pic xmlns:pic="http://schemas.openxmlformats.org/drawingml/2006/picture">
+                  <pic:nvPicPr>
+                    <pic:cNvPr id="1" name=""/>
+                    <pic:cNvPicPr/>
+                  </pic:nvPicPr>
+                  <pic:blipFill>
+                    <a:blip r:embed="rId20"/>
+                    <a:stretch>
+                      <a:fillRect/>
+                    </a:stretch>
+                  </pic:blipFill>
+                  <pic:spPr>
+                    <a:xfrm>
+                      <a:off x="0" y="0"/>
+                      <a:ext cx="5400040" cy="792480"/>
+                    </a:xfrm>
+                    <a:prstGeom prst="rect">
+                      <a:avLst/>
+                    </a:prstGeom>
+                  </pic:spPr>
+                </pic:pic>
+              </a:graphicData>
+            </a:graphic>
+          </wp:inline>
+        </w:drawing>
+      </w:r>
+    </w:p>
+    <w:p>
+      <w:r>
+        <w:t>Su nombre es lxdbr0 y es un enlace tipo puente</w:t>
+      </w:r>
+    </w:p>
+    <w:p>
+      <w:r>
+        <w:t>Tambien puedes crear tu propia red, que es lo que vamos a hacer nosotros en nuestro caso.</w:t>
+      </w:r>
+    </w:p>
+    <w:p>
+      <w:r>
+        <w:t xml:space="preserve">El comando para crear una nueva red es </w:t>
+      </w:r>
+      <w:proofErr w:type="spellStart"/>
+      <w:r>
+        <w:t>lxc</w:t>
+      </w:r>
+      <w:proofErr w:type="spellEnd"/>
+      <w:r>
+        <w:t xml:space="preserve"> network create [nombre de la red] [opciones]</w:t>
+      </w:r>
+    </w:p>
+    <w:p/>
+    <w:p/>
+    <w:p/>
+    <w:p>
+      <w:pPr>
+        <w:pStyle w:val="Ttulo1"/>
+      </w:pPr>
+      <w:bookmarkStart w:id="14" w:name="_Toc133429338"/>
+      <w:r>
+        <w:t>Bibliografía</w:t>
+      </w:r>
+      <w:bookmarkEnd w:id="14"/>
+    </w:p>
+    <w:p>
+      <w:r>
+        <w:t>La información la he sacado principalmente de la página principal de LXD y de ciertas páginas externas. Aquí los enlaces a las páginas:</w:t>
+      </w:r>
+    </w:p>
+    <w:p>
+      <w:hyperlink r:id="rId21" w:history="1">
+        <w:r>
+          <w:rPr>
+            <w:rStyle w:val="Hipervnculo"/>
+          </w:rPr>
+          <w:t>https://linuxcontainers.org/lxd/introduction/</w:t>
+        </w:r>
+      </w:hyperlink>
+    </w:p>
+    <w:p>
+      <w:hyperlink r:id="rId22" w:history="1">
+        <w:r>
+          <w:rPr>
+            <w:rStyle w:val="Hipervnculo"/>
+          </w:rPr>
+          <w:t>https://www.cyberciti.biz/faq/how-to-install-lxd-on-debian-11-linux/</w:t>
+        </w:r>
+      </w:hyperlink>
+    </w:p>
+    <w:p/>
+    <w:p/>
+    <w:p/>
     <w:sectPr>
-      <w:headerReference w:type="default" r:id="rId11"/>
+      <w:headerReference w:type="default" r:id="rId23"/>
       <w:pgSz w:w="11906" w:h="16838"/>
       <w:pgMar w:top="1417" w:right="1701" w:bottom="1417" w:left="1701" w:header="708" w:footer="708" w:gutter="0"/>
       <w:pgNumType w:start="0"/>
@@ -2621,6 +3560,18 @@
       <w:u w:val="single"/>
     </w:rPr>
   </w:style>
+  <w:style w:type="character" w:styleId="Mencinsinresolver">
+    <w:name w:val="Unresolved Mention"/>
+    <w:basedOn w:val="Fuentedeprrafopredeter"/>
+    <w:uiPriority w:val="99"/>
+    <w:semiHidden/>
+    <w:unhideWhenUsed/>
+    <w:rsid w:val="005A5615"/>
+    <w:rPr>
+      <w:color w:val="605E5C"/>
+      <w:shd w:val="clear" w:color="auto" w:fill="E1DFDD"/>
+    </w:rPr>
+  </w:style>
 </w:styles>
 </file>
 
@@ -2830,7 +3781,9 @@
   </w:compat>
   <w:rsids>
     <w:rsidRoot w:val="00F972AA"/>
+    <w:rsid w:val="003F6E21"/>
     <w:rsid w:val="00BB0521"/>
+    <w:rsid w:val="00E61D60"/>
     <w:rsid w:val="00F972AA"/>
   </w:rsids>
   <m:mathPr>

</xml_diff>

<commit_message>
añadido la arquitectura que tengo de red ahora mismo en mi casa
</commit_message>
<xml_diff>
--- a/Proyecto-LXD-Oscar-Alvarez-Lucas.docx
+++ b/Proyecto-LXD-Oscar-Alvarez-Lucas.docx
@@ -2876,16 +2876,7 @@
         </w:numPr>
       </w:pPr>
       <w:r>
-        <w:t>C</w:t>
-      </w:r>
-      <w:r>
-        <w:t xml:space="preserve">on </w:t>
-      </w:r>
-      <w:r>
-        <w:t xml:space="preserve">el comando </w:t>
-      </w:r>
-      <w:r>
-        <w:t>“</w:t>
+        <w:t>Con el comando “</w:t>
       </w:r>
       <w:proofErr w:type="spellStart"/>
       <w:r>
@@ -2901,22 +2892,7 @@
       </w:r>
       <w:proofErr w:type="spellEnd"/>
       <w:r>
-        <w:t xml:space="preserve"> </w:t>
-      </w:r>
-      <w:r>
-        <w:t>create</w:t>
-      </w:r>
-      <w:r>
-        <w:t xml:space="preserve"> &lt;nombre del perfil</w:t>
-      </w:r>
-      <w:r>
-        <w:t xml:space="preserve"> a crear</w:t>
-      </w:r>
-      <w:r>
-        <w:t>&gt;”</w:t>
-      </w:r>
-      <w:r>
-        <w:t xml:space="preserve"> creamos el perfil</w:t>
+        <w:t xml:space="preserve"> create &lt;nombre del perfil a crear&gt;” creamos el perfil</w:t>
       </w:r>
     </w:p>
     <w:p>
@@ -3065,6 +3041,11 @@
     </w:p>
     <w:p>
       <w:pPr>
+        <w:ind w:left="360"/>
+      </w:pPr>
+    </w:p>
+    <w:p>
+      <w:pPr>
         <w:pStyle w:val="Ttulo3"/>
       </w:pPr>
       <w:r>
@@ -3078,11 +3059,9 @@
       <w:r>
         <w:t xml:space="preserve">Estos perfiles ahora que están creados, son aplicables a las instancias para que sean capaces de pertenecer a la red que nosotros hemos creado, </w:t>
       </w:r>
-      <w:proofErr w:type="gramStart"/>
-      <w:r>
-        <w:t>ya que</w:t>
-      </w:r>
-      <w:proofErr w:type="gramEnd"/>
+      <w:r>
+        <w:t>ya que,</w:t>
+      </w:r>
       <w:r>
         <w:t xml:space="preserve"> si no, no hay otra manera de aplicarlos, para ello primero crearemos una instancia rápida de prueba que ni siquiera usaremos.</w:t>
       </w:r>
@@ -3288,6 +3267,7 @@
         <w:rPr>
           <w:noProof/>
         </w:rPr>
+        <w:lastRenderedPageBreak/>
         <w:drawing>
           <wp:inline distT="0" distB="0" distL="0" distR="0" wp14:anchorId="698B6C40" wp14:editId="4BE65772">
             <wp:extent cx="5400040" cy="1229995"/>
@@ -3327,7 +3307,6 @@
     </w:p>
     <w:p>
       <w:r>
-        <w:lastRenderedPageBreak/>
         <w:t>Como vemos el perfil que tiene es el de por defecto, ahora vamos a cambiarlo para poder asignarle la dirección ip que nosotros queremos que se asigne.</w:t>
       </w:r>
     </w:p>
@@ -3458,6 +3437,213 @@
     </w:p>
     <w:p>
       <w:pPr>
+        <w:pStyle w:val="Ttulo3"/>
+      </w:pPr>
+      <w:r>
+        <w:t>eliminar un perfil de un contenedor</w:t>
+      </w:r>
+    </w:p>
+    <w:p>
+      <w:r>
+        <w:t>Para borrar un perfil de un contenedor es tan sencillo como usar el siguiente comando.</w:t>
+      </w:r>
+    </w:p>
+    <w:p>
+      <w:pPr>
+        <w:pStyle w:val="Prrafodelista"/>
+        <w:numPr>
+          <w:ilvl w:val="0"/>
+          <w:numId w:val="7"/>
+        </w:numPr>
+      </w:pPr>
+      <w:r>
+        <w:t>“</w:t>
+      </w:r>
+      <w:proofErr w:type="spellStart"/>
+      <w:r>
+        <w:t>lxc</w:t>
+      </w:r>
+      <w:proofErr w:type="spellEnd"/>
+      <w:r>
+        <w:t xml:space="preserve"> </w:t>
+      </w:r>
+      <w:proofErr w:type="spellStart"/>
+      <w:r>
+        <w:t>profile</w:t>
+      </w:r>
+      <w:proofErr w:type="spellEnd"/>
+      <w:r>
+        <w:t xml:space="preserve"> </w:t>
+      </w:r>
+      <w:proofErr w:type="spellStart"/>
+      <w:r>
+        <w:t>remove</w:t>
+      </w:r>
+      <w:proofErr w:type="spellEnd"/>
+      <w:r>
+        <w:t xml:space="preserve"> &lt;nombre del contenedor&gt; &lt;nombre del perfil a borrar&gt;</w:t>
+      </w:r>
+    </w:p>
+    <w:p>
+      <w:r>
+        <w:t>De la siguiente manera se borrará el perfil de ese contenedor y por lo cual perderá la configuración de red que nosotros habíamos asignado con ese perfil.</w:t>
+      </w:r>
+    </w:p>
+    <w:p>
+      <w:r>
+        <w:rPr>
+          <w:noProof/>
+        </w:rPr>
+        <w:drawing>
+          <wp:inline distT="0" distB="0" distL="0" distR="0" wp14:anchorId="303A7633" wp14:editId="39526718">
+            <wp:extent cx="5400040" cy="514985"/>
+            <wp:effectExtent l="0" t="0" r="0" b="0"/>
+            <wp:docPr id="23" name="Imagen 23"/>
+            <wp:cNvGraphicFramePr>
+              <a:graphicFrameLocks xmlns:a="http://schemas.openxmlformats.org/drawingml/2006/main" noChangeAspect="1"/>
+            </wp:cNvGraphicFramePr>
+            <a:graphic xmlns:a="http://schemas.openxmlformats.org/drawingml/2006/main">
+              <a:graphicData uri="http://schemas.openxmlformats.org/drawingml/2006/picture">
+                <pic:pic xmlns:pic="http://schemas.openxmlformats.org/drawingml/2006/picture">
+                  <pic:nvPicPr>
+                    <pic:cNvPr id="1" name=""/>
+                    <pic:cNvPicPr/>
+                  </pic:nvPicPr>
+                  <pic:blipFill>
+                    <a:blip r:embed="rId36"/>
+                    <a:stretch>
+                      <a:fillRect/>
+                    </a:stretch>
+                  </pic:blipFill>
+                  <pic:spPr>
+                    <a:xfrm>
+                      <a:off x="0" y="0"/>
+                      <a:ext cx="5400040" cy="514985"/>
+                    </a:xfrm>
+                    <a:prstGeom prst="rect">
+                      <a:avLst/>
+                    </a:prstGeom>
+                  </pic:spPr>
+                </pic:pic>
+              </a:graphicData>
+            </a:graphic>
+          </wp:inline>
+        </w:drawing>
+      </w:r>
+    </w:p>
+    <w:p>
+      <w:r>
+        <w:rPr>
+          <w:noProof/>
+        </w:rPr>
+        <w:lastRenderedPageBreak/>
+        <w:drawing>
+          <wp:inline distT="0" distB="0" distL="0" distR="0" wp14:anchorId="2733C334" wp14:editId="228CF466">
+            <wp:extent cx="5400040" cy="869315"/>
+            <wp:effectExtent l="0" t="0" r="0" b="6985"/>
+            <wp:docPr id="24" name="Imagen 24"/>
+            <wp:cNvGraphicFramePr>
+              <a:graphicFrameLocks xmlns:a="http://schemas.openxmlformats.org/drawingml/2006/main" noChangeAspect="1"/>
+            </wp:cNvGraphicFramePr>
+            <a:graphic xmlns:a="http://schemas.openxmlformats.org/drawingml/2006/main">
+              <a:graphicData uri="http://schemas.openxmlformats.org/drawingml/2006/picture">
+                <pic:pic xmlns:pic="http://schemas.openxmlformats.org/drawingml/2006/picture">
+                  <pic:nvPicPr>
+                    <pic:cNvPr id="1" name=""/>
+                    <pic:cNvPicPr/>
+                  </pic:nvPicPr>
+                  <pic:blipFill>
+                    <a:blip r:embed="rId37"/>
+                    <a:stretch>
+                      <a:fillRect/>
+                    </a:stretch>
+                  </pic:blipFill>
+                  <pic:spPr>
+                    <a:xfrm>
+                      <a:off x="0" y="0"/>
+                      <a:ext cx="5400040" cy="869315"/>
+                    </a:xfrm>
+                    <a:prstGeom prst="rect">
+                      <a:avLst/>
+                    </a:prstGeom>
+                  </pic:spPr>
+                </pic:pic>
+              </a:graphicData>
+            </a:graphic>
+          </wp:inline>
+        </w:drawing>
+      </w:r>
+    </w:p>
+    <w:p>
+      <w:r>
+        <w:t>Como vemos se ha borrado el perfil de red que nosotros habíamos aplicado en nuestro contenedor.</w:t>
+      </w:r>
+    </w:p>
+    <w:p>
+      <w:pPr>
+        <w:pStyle w:val="Ttulo2"/>
+      </w:pPr>
+      <w:r>
+        <w:t>ACL</w:t>
+      </w:r>
+    </w:p>
+    <w:p>
+      <w:r>
+        <w:t>El sistema LXD tiene la opción de configurar normas acl para nuestras redes</w:t>
+      </w:r>
+      <w:r>
+        <w:t>.</w:t>
+      </w:r>
+    </w:p>
+    <w:p>
+      <w:r>
+        <w:t xml:space="preserve">La ACL o “Access Control </w:t>
+      </w:r>
+      <w:proofErr w:type="spellStart"/>
+      <w:r>
+        <w:t>List</w:t>
+      </w:r>
+      <w:proofErr w:type="spellEnd"/>
+      <w:r>
+        <w:t>” en español listas de control de acceso es un método de seguridad en formato reglas que regulan el tráfico de red entre las instancias en referente a LXD y el acceso hacia y desde otras redes.</w:t>
+      </w:r>
+    </w:p>
+    <w:p>
+      <w:r>
+        <w:t>Lo primero que vamos a probar es a crear nuestra propia ACL, hay un comando en específico para poder hacerlo y es el siguiente:</w:t>
+      </w:r>
+    </w:p>
+    <w:p>
+      <w:pPr>
+        <w:pStyle w:val="Prrafodelista"/>
+        <w:numPr>
+          <w:ilvl w:val="0"/>
+          <w:numId w:val="7"/>
+        </w:numPr>
+      </w:pPr>
+      <w:r>
+        <w:t>“</w:t>
+      </w:r>
+      <w:proofErr w:type="spellStart"/>
+      <w:r>
+        <w:t>lxc</w:t>
+      </w:r>
+      <w:proofErr w:type="spellEnd"/>
+      <w:r>
+        <w:t xml:space="preserve"> network acl create [nombre de la acl] [opciones de la acl]”</w:t>
+      </w:r>
+    </w:p>
+    <w:p>
+      <w:pPr>
+        <w:pStyle w:val="Prrafodelista"/>
+        <w:numPr>
+          <w:ilvl w:val="0"/>
+          <w:numId w:val="7"/>
+        </w:numPr>
+      </w:pPr>
+    </w:p>
+    <w:p>
+      <w:pPr>
         <w:pStyle w:val="Ttulo1"/>
       </w:pPr>
       <w:bookmarkStart w:id="17" w:name="_Toc133508719"/>
@@ -3472,7 +3658,7 @@
       </w:r>
     </w:p>
     <w:p>
-      <w:hyperlink r:id="rId36" w:history="1">
+      <w:hyperlink r:id="rId38" w:history="1">
         <w:r>
           <w:rPr>
             <w:rStyle w:val="Hipervnculo"/>
@@ -3482,7 +3668,7 @@
       </w:hyperlink>
     </w:p>
     <w:p>
-      <w:hyperlink r:id="rId37" w:history="1">
+      <w:hyperlink r:id="rId39" w:history="1">
         <w:r>
           <w:rPr>
             <w:rStyle w:val="Hipervnculo"/>
@@ -3492,7 +3678,7 @@
       </w:hyperlink>
     </w:p>
     <w:p>
-      <w:hyperlink r:id="rId38" w:history="1">
+      <w:hyperlink r:id="rId40" w:history="1">
         <w:r>
           <w:rPr>
             <w:rStyle w:val="Hipervnculo"/>
@@ -3502,7 +3688,7 @@
       </w:hyperlink>
     </w:p>
     <w:p>
-      <w:hyperlink r:id="rId39" w:history="1">
+      <w:hyperlink r:id="rId41" w:history="1">
         <w:r>
           <w:rPr>
             <w:rStyle w:val="Hipervnculo"/>
@@ -3515,7 +3701,7 @@
     <w:p/>
     <w:p/>
     <w:sectPr>
-      <w:headerReference w:type="default" r:id="rId40"/>
+      <w:headerReference w:type="default" r:id="rId42"/>
       <w:pgSz w:w="11906" w:h="16838"/>
       <w:pgMar w:top="1417" w:right="1701" w:bottom="1417" w:left="1701" w:header="708" w:footer="708" w:gutter="0"/>
       <w:pgNumType w:start="0"/>
@@ -3689,7 +3875,7 @@
         <v:path o:extrusionok="f" gradientshapeok="t" o:connecttype="rect"/>
         <o:lock v:ext="edit" aspectratio="t"/>
       </v:shapetype>
-      <v:shape id="_x0000_i1128" type="#_x0000_t75" style="width:11.25pt;height:11.25pt" o:bullet="t">
+      <v:shape id="_x0000_i1090" type="#_x0000_t75" style="width:11.25pt;height:11.25pt" o:bullet="t">
         <v:imagedata r:id="rId1" o:title="msoA0FA"/>
       </v:shape>
     </w:pict>
@@ -3810,7 +3996,7 @@
   <w:abstractNum w:abstractNumId="1" w15:restartNumberingAfterBreak="0">
     <w:nsid w:val="301F5205"/>
     <w:multiLevelType w:val="hybridMultilevel"/>
-    <w:tmpl w:val="ED580B6C"/>
+    <w:tmpl w:val="7634157A"/>
     <w:lvl w:ilvl="0" w:tplc="0C0A000B">
       <w:start w:val="1"/>
       <w:numFmt w:val="bullet"/>
@@ -4373,6 +4559,119 @@
     </w:lvl>
   </w:abstractNum>
   <w:abstractNum w:abstractNumId="6" w15:restartNumberingAfterBreak="0">
+    <w:nsid w:val="67557B60"/>
+    <w:multiLevelType w:val="hybridMultilevel"/>
+    <w:tmpl w:val="F7B6A082"/>
+    <w:lvl w:ilvl="0" w:tplc="0C0A000B">
+      <w:start w:val="1"/>
+      <w:numFmt w:val="bullet"/>
+      <w:lvlText w:val=""/>
+      <w:lvlJc w:val="left"/>
+      <w:pPr>
+        <w:ind w:left="720" w:hanging="360"/>
+      </w:pPr>
+      <w:rPr>
+        <w:rFonts w:ascii="Wingdings" w:hAnsi="Wingdings" w:hint="default"/>
+      </w:rPr>
+    </w:lvl>
+    <w:lvl w:ilvl="1" w:tplc="0C0A0003" w:tentative="1">
+      <w:start w:val="1"/>
+      <w:numFmt w:val="bullet"/>
+      <w:lvlText w:val="o"/>
+      <w:lvlJc w:val="left"/>
+      <w:pPr>
+        <w:ind w:left="1440" w:hanging="360"/>
+      </w:pPr>
+      <w:rPr>
+        <w:rFonts w:ascii="Courier New" w:hAnsi="Courier New" w:cs="Courier New" w:hint="default"/>
+      </w:rPr>
+    </w:lvl>
+    <w:lvl w:ilvl="2" w:tplc="0C0A0005" w:tentative="1">
+      <w:start w:val="1"/>
+      <w:numFmt w:val="bullet"/>
+      <w:lvlText w:val=""/>
+      <w:lvlJc w:val="left"/>
+      <w:pPr>
+        <w:ind w:left="2160" w:hanging="360"/>
+      </w:pPr>
+      <w:rPr>
+        <w:rFonts w:ascii="Wingdings" w:hAnsi="Wingdings" w:hint="default"/>
+      </w:rPr>
+    </w:lvl>
+    <w:lvl w:ilvl="3" w:tplc="0C0A0001" w:tentative="1">
+      <w:start w:val="1"/>
+      <w:numFmt w:val="bullet"/>
+      <w:lvlText w:val=""/>
+      <w:lvlJc w:val="left"/>
+      <w:pPr>
+        <w:ind w:left="2880" w:hanging="360"/>
+      </w:pPr>
+      <w:rPr>
+        <w:rFonts w:ascii="Symbol" w:hAnsi="Symbol" w:hint="default"/>
+      </w:rPr>
+    </w:lvl>
+    <w:lvl w:ilvl="4" w:tplc="0C0A0003" w:tentative="1">
+      <w:start w:val="1"/>
+      <w:numFmt w:val="bullet"/>
+      <w:lvlText w:val="o"/>
+      <w:lvlJc w:val="left"/>
+      <w:pPr>
+        <w:ind w:left="3600" w:hanging="360"/>
+      </w:pPr>
+      <w:rPr>
+        <w:rFonts w:ascii="Courier New" w:hAnsi="Courier New" w:cs="Courier New" w:hint="default"/>
+      </w:rPr>
+    </w:lvl>
+    <w:lvl w:ilvl="5" w:tplc="0C0A0005" w:tentative="1">
+      <w:start w:val="1"/>
+      <w:numFmt w:val="bullet"/>
+      <w:lvlText w:val=""/>
+      <w:lvlJc w:val="left"/>
+      <w:pPr>
+        <w:ind w:left="4320" w:hanging="360"/>
+      </w:pPr>
+      <w:rPr>
+        <w:rFonts w:ascii="Wingdings" w:hAnsi="Wingdings" w:hint="default"/>
+      </w:rPr>
+    </w:lvl>
+    <w:lvl w:ilvl="6" w:tplc="0C0A0001" w:tentative="1">
+      <w:start w:val="1"/>
+      <w:numFmt w:val="bullet"/>
+      <w:lvlText w:val=""/>
+      <w:lvlJc w:val="left"/>
+      <w:pPr>
+        <w:ind w:left="5040" w:hanging="360"/>
+      </w:pPr>
+      <w:rPr>
+        <w:rFonts w:ascii="Symbol" w:hAnsi="Symbol" w:hint="default"/>
+      </w:rPr>
+    </w:lvl>
+    <w:lvl w:ilvl="7" w:tplc="0C0A0003" w:tentative="1">
+      <w:start w:val="1"/>
+      <w:numFmt w:val="bullet"/>
+      <w:lvlText w:val="o"/>
+      <w:lvlJc w:val="left"/>
+      <w:pPr>
+        <w:ind w:left="5760" w:hanging="360"/>
+      </w:pPr>
+      <w:rPr>
+        <w:rFonts w:ascii="Courier New" w:hAnsi="Courier New" w:cs="Courier New" w:hint="default"/>
+      </w:rPr>
+    </w:lvl>
+    <w:lvl w:ilvl="8" w:tplc="0C0A0005" w:tentative="1">
+      <w:start w:val="1"/>
+      <w:numFmt w:val="bullet"/>
+      <w:lvlText w:val=""/>
+      <w:lvlJc w:val="left"/>
+      <w:pPr>
+        <w:ind w:left="6480" w:hanging="360"/>
+      </w:pPr>
+      <w:rPr>
+        <w:rFonts w:ascii="Wingdings" w:hAnsi="Wingdings" w:hint="default"/>
+      </w:rPr>
+    </w:lvl>
+  </w:abstractNum>
+  <w:abstractNum w:abstractNumId="7" w15:restartNumberingAfterBreak="0">
     <w:nsid w:val="76DE7A1D"/>
     <w:multiLevelType w:val="hybridMultilevel"/>
     <w:tmpl w:val="7E7A98FC"/>
@@ -4496,7 +4795,7 @@
     <w:abstractNumId w:val="3"/>
   </w:num>
   <w:num w:numId="4" w16cid:durableId="130632316">
-    <w:abstractNumId w:val="6"/>
+    <w:abstractNumId w:val="7"/>
   </w:num>
   <w:num w:numId="5" w16cid:durableId="1522624853">
     <w:abstractNumId w:val="4"/>
@@ -4506,6 +4805,9 @@
   </w:num>
   <w:num w:numId="7" w16cid:durableId="1842356136">
     <w:abstractNumId w:val="1"/>
+  </w:num>
+  <w:num w:numId="8" w16cid:durableId="1159615405">
+    <w:abstractNumId w:val="6"/>
   </w:num>
 </w:numbering>
 </file>
@@ -5871,6 +6173,7 @@
   <w:rsids>
     <w:rsidRoot w:val="00F972AA"/>
     <w:rsid w:val="003F6E21"/>
+    <w:rsid w:val="00471011"/>
     <w:rsid w:val="00BB0521"/>
     <w:rsid w:val="00DD66D4"/>
     <w:rsid w:val="00E61D60"/>

</xml_diff>

<commit_message>
avanzado un poquito con el DNS
</commit_message>
<xml_diff>
--- a/Proyecto-LXD-Oscar-Alvarez-Lucas.docx
+++ b/Proyecto-LXD-Oscar-Alvarez-Lucas.docx
@@ -11494,7 +11494,84 @@
         <w:t>Ese va a ser nuestro fichero de configuración por ahora de nuestro servidor de nombres, ahora con una máquina de prueba vamos a ver si es capaz de resolver todo correctamente.</w:t>
       </w:r>
     </w:p>
-    <w:p/>
+    <w:p>
+      <w:r>
+        <w:t>Hay una cosa a tener en cuenta, realmente nuestro equipo que contiene todas las máquinas LXD actúa como servidor, y si po</w:t>
+      </w:r>
+      <w:r>
+        <w:t>nes de servidor DNS la máquina que es el DNS todos los contenedores que tengan DHCP van a coger como servidores DNS la resolución de esta máquina.</w:t>
+      </w:r>
+    </w:p>
+    <w:p>
+      <w:r>
+        <w:t xml:space="preserve">Si vemos un nuevo contenedor prueba que he creado veremos que este contenedor tiene su </w:t>
+      </w:r>
+      <w:proofErr w:type="spellStart"/>
+      <w:r>
+        <w:t>ip</w:t>
+      </w:r>
+      <w:proofErr w:type="spellEnd"/>
+      <w:r>
+        <w:t xml:space="preserve"> por </w:t>
+      </w:r>
+      <w:proofErr w:type="spellStart"/>
+      <w:proofErr w:type="gramStart"/>
+      <w:r>
+        <w:t>dhcp</w:t>
+      </w:r>
+      <w:proofErr w:type="spellEnd"/>
+      <w:proofErr w:type="gramEnd"/>
+      <w:r>
+        <w:t xml:space="preserve"> pero aun así resuelve lo que nosotros hemos especificado en el servidor DNS.</w:t>
+      </w:r>
+    </w:p>
+    <w:p>
+      <w:r>
+        <w:rPr>
+          <w:noProof/>
+        </w:rPr>
+        <w:drawing>
+          <wp:inline distT="0" distB="0" distL="0" distR="0" wp14:anchorId="396024FA" wp14:editId="23BB1D09">
+            <wp:extent cx="5400040" cy="2947035"/>
+            <wp:effectExtent l="0" t="0" r="0" b="5715"/>
+            <wp:docPr id="176" name="Imagen 176"/>
+            <wp:cNvGraphicFramePr>
+              <a:graphicFrameLocks xmlns:a="http://schemas.openxmlformats.org/drawingml/2006/main" noChangeAspect="1"/>
+            </wp:cNvGraphicFramePr>
+            <a:graphic xmlns:a="http://schemas.openxmlformats.org/drawingml/2006/main">
+              <a:graphicData uri="http://schemas.openxmlformats.org/drawingml/2006/picture">
+                <pic:pic xmlns:pic="http://schemas.openxmlformats.org/drawingml/2006/picture">
+                  <pic:nvPicPr>
+                    <pic:cNvPr id="1" name=""/>
+                    <pic:cNvPicPr/>
+                  </pic:nvPicPr>
+                  <pic:blipFill>
+                    <a:blip r:embed="rId113"/>
+                    <a:stretch>
+                      <a:fillRect/>
+                    </a:stretch>
+                  </pic:blipFill>
+                  <pic:spPr>
+                    <a:xfrm>
+                      <a:off x="0" y="0"/>
+                      <a:ext cx="5400040" cy="2947035"/>
+                    </a:xfrm>
+                    <a:prstGeom prst="rect">
+                      <a:avLst/>
+                    </a:prstGeom>
+                  </pic:spPr>
+                </pic:pic>
+              </a:graphicData>
+            </a:graphic>
+          </wp:inline>
+        </w:drawing>
+      </w:r>
+    </w:p>
+    <w:p>
+      <w:r>
+        <w:t>Como vemos resuelve bastante bien.</w:t>
+      </w:r>
+    </w:p>
     <w:p>
       <w:pPr>
         <w:pStyle w:val="Ttulo1"/>
@@ -11504,6 +11581,7 @@
         </w:numPr>
       </w:pPr>
       <w:r>
+        <w:lastRenderedPageBreak/>
         <w:t>Problemas encontrados</w:t>
       </w:r>
     </w:p>
@@ -11631,6 +11709,18 @@
     </w:p>
     <w:p>
       <w:pPr>
+        <w:pStyle w:val="Prrafodelista"/>
+        <w:numPr>
+          <w:ilvl w:val="0"/>
+          <w:numId w:val="18"/>
+        </w:numPr>
+      </w:pPr>
+      <w:r>
+        <w:t>No se puede agregar más de una redirección de puerto por proxy de la dirección 0.0.0.0</w:t>
+      </w:r>
+    </w:p>
+    <w:p>
+      <w:pPr>
         <w:pStyle w:val="Ttulo1"/>
         <w:numPr>
           <w:ilvl w:val="0"/>
@@ -11667,7 +11757,7 @@
       </w:r>
     </w:p>
     <w:p>
-      <w:hyperlink r:id="rId113" w:history="1">
+      <w:hyperlink r:id="rId114" w:history="1">
         <w:r>
           <w:rPr>
             <w:rStyle w:val="Hipervnculo"/>
@@ -11677,7 +11767,7 @@
       </w:hyperlink>
     </w:p>
     <w:p>
-      <w:hyperlink r:id="rId114" w:history="1">
+      <w:hyperlink r:id="rId115" w:history="1">
         <w:r>
           <w:rPr>
             <w:rStyle w:val="Hipervnculo"/>
@@ -11687,7 +11777,7 @@
       </w:hyperlink>
     </w:p>
     <w:p>
-      <w:hyperlink r:id="rId115" w:history="1">
+      <w:hyperlink r:id="rId116" w:history="1">
         <w:r>
           <w:rPr>
             <w:rStyle w:val="Hipervnculo"/>
@@ -11702,7 +11792,7 @@
           <w:rStyle w:val="Hipervnculo"/>
         </w:rPr>
       </w:pPr>
-      <w:hyperlink r:id="rId116" w:history="1">
+      <w:hyperlink r:id="rId117" w:history="1">
         <w:r>
           <w:rPr>
             <w:rStyle w:val="Hipervnculo"/>
@@ -11712,7 +11802,7 @@
       </w:hyperlink>
     </w:p>
     <w:p>
-      <w:hyperlink r:id="rId117" w:history="1">
+      <w:hyperlink r:id="rId118" w:history="1">
         <w:r>
           <w:rPr>
             <w:rStyle w:val="Hipervnculo"/>
@@ -11722,7 +11812,7 @@
       </w:hyperlink>
     </w:p>
     <w:p>
-      <w:hyperlink r:id="rId118" w:history="1">
+      <w:hyperlink r:id="rId119" w:history="1">
         <w:r>
           <w:rPr>
             <w:rStyle w:val="Hipervnculo"/>
@@ -11732,7 +11822,7 @@
       </w:hyperlink>
     </w:p>
     <w:p>
-      <w:hyperlink r:id="rId119" w:history="1">
+      <w:hyperlink r:id="rId120" w:history="1">
         <w:proofErr w:type="spellStart"/>
         <w:r>
           <w:rPr>
@@ -11794,8 +11884,8 @@
     <w:p/>
     <w:p/>
     <w:sectPr>
-      <w:headerReference w:type="default" r:id="rId120"/>
-      <w:footerReference w:type="default" r:id="rId121"/>
+      <w:headerReference w:type="default" r:id="rId121"/>
+      <w:footerReference w:type="default" r:id="rId122"/>
       <w:pgSz w:w="11906" w:h="16838"/>
       <w:pgMar w:top="1417" w:right="1701" w:bottom="1417" w:left="1701" w:header="708" w:footer="708" w:gutter="0"/>
       <w:pgNumType w:start="0"/>
@@ -12101,7 +12191,7 @@
         <v:path o:extrusionok="f" gradientshapeok="t" o:connecttype="rect"/>
         <o:lock v:ext="edit" aspectratio="t"/>
       </v:shapetype>
-      <v:shape id="_x0000_i4036" type="#_x0000_t75" style="width:11.25pt;height:11.25pt" o:bullet="t">
+      <v:shape id="_x0000_i4040" type="#_x0000_t75" style="width:11.25pt;height:11.25pt" o:bullet="t">
         <v:imagedata r:id="rId1" o:title="msoA0FA"/>
       </v:shape>
     </w:pict>
@@ -15786,9 +15876,9 @@
     <w:rsid w:val="00471011"/>
     <w:rsid w:val="004E7E8F"/>
     <w:rsid w:val="005C152A"/>
+    <w:rsid w:val="00817538"/>
     <w:rsid w:val="009E4A1C"/>
     <w:rsid w:val="00BB0521"/>
-    <w:rsid w:val="00CE0F06"/>
     <w:rsid w:val="00D75008"/>
     <w:rsid w:val="00DD66D4"/>
     <w:rsid w:val="00E61D60"/>

</xml_diff>